<commit_message>
Add Server Report - Typo Fix
</commit_message>
<xml_diff>
--- a/EmailServerReport.docx
+++ b/EmailServerReport.docx
@@ -23,7 +23,9 @@
       <w:r>
         <w:t>Test Case # 1:</w:t>
       </w:r>
-    </w:p>
+      <w:bookmarkStart w:id="0" w:name="_GoBack"/>
+    </w:p>
+    <w:bookmarkEnd w:id="0"/>
     <w:p>
       <w:r>
         <w:t xml:space="preserve">Email: Invite </w:t>
@@ -37,7 +39,13 @@
         </w:r>
       </w:hyperlink>
       <w:r>
-        <w:t xml:space="preserve"> to KFC for a 2hrs.</w:t>
+        <w:t xml:space="preserve"> to KFC for a 2hrs</w:t>
+      </w:r>
+      <w:r>
+        <w:t xml:space="preserve"> meeting</w:t>
+      </w:r>
+      <w:r>
+        <w:t>.</w:t>
       </w:r>
     </w:p>
     <w:p>
@@ -135,18 +143,12 @@
         <w:pStyle w:val="Heading2"/>
       </w:pPr>
       <w:r>
-        <w:t>Test Case # 2</w:t>
-      </w:r>
-      <w:r>
-        <w:t>:</w:t>
-      </w:r>
-    </w:p>
-    <w:p>
-      <w:r>
-        <w:t>Email: Invite</w:t>
-      </w:r>
-      <w:r>
-        <w:t xml:space="preserve"> </w:t>
+        <w:t>Test Case # 2:</w:t>
+      </w:r>
+    </w:p>
+    <w:p>
+      <w:r>
+        <w:t xml:space="preserve">Email: Invite </w:t>
       </w:r>
       <w:hyperlink r:id="rId8" w:history="1">
         <w:r>
@@ -157,10 +159,7 @@
         </w:r>
       </w:hyperlink>
       <w:r>
-        <w:t xml:space="preserve"> and</w:t>
-      </w:r>
-      <w:r>
-        <w:t xml:space="preserve"> </w:t>
+        <w:t xml:space="preserve"> and </w:t>
       </w:r>
       <w:hyperlink r:id="rId9" w:history="1">
         <w:r>
@@ -171,10 +170,13 @@
         </w:r>
       </w:hyperlink>
       <w:r>
-        <w:t xml:space="preserve"> to KFC for a 3</w:t>
-      </w:r>
-      <w:r>
-        <w:t>hrs.</w:t>
+        <w:t xml:space="preserve"> to KFC for a 3hrs</w:t>
+      </w:r>
+      <w:r>
+        <w:t xml:space="preserve"> meeting</w:t>
+      </w:r>
+      <w:r>
+        <w:t>.</w:t>
       </w:r>
     </w:p>
     <w:p>
@@ -221,10 +223,7 @@
     </w:p>
     <w:p>
       <w:r>
-        <w:t>Duration: 3</w:t>
-      </w:r>
-      <w:r>
-        <w:t>hrs</w:t>
+        <w:t>Duration: 3hrs</w:t>
       </w:r>
     </w:p>
     <w:p>
@@ -300,11 +299,7 @@
         <w:pStyle w:val="Heading2"/>
       </w:pPr>
       <w:r>
-        <w:lastRenderedPageBreak/>
-        <w:t>Test Case # 3</w:t>
-      </w:r>
-      <w:r>
-        <w:t>:</w:t>
+        <w:t>Test Case # 3:</w:t>
       </w:r>
     </w:p>
     <w:p>
@@ -320,7 +315,13 @@
         </w:r>
       </w:hyperlink>
       <w:r>
-        <w:t xml:space="preserve"> to KFC for a 2hrs.</w:t>
+        <w:t xml:space="preserve"> to KFC for a 2hrs</w:t>
+      </w:r>
+      <w:r>
+        <w:t xml:space="preserve"> meeting</w:t>
+      </w:r>
+      <w:r>
+        <w:t>.</w:t>
       </w:r>
     </w:p>
     <w:p>
@@ -423,27 +424,18 @@
         <w:pStyle w:val="Heading2"/>
       </w:pPr>
       <w:r>
-        <w:t>Test Case # 4</w:t>
-      </w:r>
-      <w:r>
-        <w:t>:</w:t>
-      </w:r>
-    </w:p>
-    <w:p>
-      <w:r>
-        <w:t xml:space="preserve">Email: </w:t>
-      </w:r>
-      <w:r>
-        <w:t>Schedule a</w:t>
+        <w:t>Test Case # 4:</w:t>
+      </w:r>
+    </w:p>
+    <w:p>
+      <w:r>
+        <w:t>Email: Schedule a</w:t>
       </w:r>
       <w:r>
         <w:t xml:space="preserve"> 1 hour</w:t>
       </w:r>
       <w:r>
-        <w:t xml:space="preserve"> meeting between</w:t>
-      </w:r>
-      <w:r>
-        <w:t xml:space="preserve"> </w:t>
+        <w:t xml:space="preserve"> meeting between </w:t>
       </w:r>
       <w:hyperlink r:id="rId16" w:history="1">
         <w:r>
@@ -454,10 +446,7 @@
         </w:r>
       </w:hyperlink>
       <w:r>
-        <w:t xml:space="preserve"> and shehriyarshariq@gmail.com</w:t>
-      </w:r>
-      <w:r>
-        <w:t xml:space="preserve"> </w:t>
+        <w:t xml:space="preserve"> and shehriyarshariq@gmail.com </w:t>
       </w:r>
       <w:r>
         <w:t>at</w:t>
@@ -571,14 +560,8 @@
         <w:pStyle w:val="Heading2"/>
       </w:pPr>
       <w:r>
-        <w:lastRenderedPageBreak/>
-        <w:t>Test Case # 5</w:t>
-      </w:r>
-      <w:r>
-        <w:t>:</w:t>
-      </w:r>
-      <w:bookmarkStart w:id="0" w:name="_GoBack"/>
-      <w:bookmarkEnd w:id="0"/>
+        <w:t>Test Case # 5:</w:t>
+      </w:r>
     </w:p>
     <w:p>
       <w:r>
@@ -1574,6 +1557,7 @@
   <w:style w:type="character" w:default="1" w:styleId="DefaultParagraphFont">
     <w:name w:val="Default Paragraph Font"/>
     <w:uiPriority w:val="1"/>
+    <w:semiHidden/>
     <w:unhideWhenUsed/>
   </w:style>
   <w:style w:type="table" w:default="1" w:styleId="TableNormal">

</xml_diff>